<commit_message>
Update Candy Power Ranking Lidl.docx
</commit_message>
<xml_diff>
--- a/Candy Power Ranking Lidl.docx
+++ b/Candy Power Ranking Lidl.docx
@@ -367,19 +367,11 @@
         </w:rPr>
         <w:t xml:space="preserve"> From the corresponding branch in our decision </w:t>
       </w:r>
-      <w:proofErr w:type="gramStart"/>
-      <w:r>
-        <w:rPr>
-          <w:lang w:val="en-BE"/>
-        </w:rPr>
-        <w:t>tree</w:t>
-      </w:r>
-      <w:proofErr w:type="gramEnd"/>
-      <w:r>
-        <w:rPr>
-          <w:lang w:val="en-BE"/>
-        </w:rPr>
-        <w:t xml:space="preserve"> we learn </w:t>
+      <w:r>
+        <w:rPr>
+          <w:lang w:val="en-BE"/>
+        </w:rPr>
+        <w:t xml:space="preserve">tree we learn </w:t>
       </w:r>
       <w:r>
         <w:rPr>
@@ -1406,45 +1398,19 @@
         <w:rPr>
           <w:lang w:val="en-BE"/>
         </w:rPr>
-        <w:t xml:space="preserve">the concept is surprisingly </w:t>
-      </w:r>
-      <w:proofErr w:type="gramStart"/>
-      <w:r>
-        <w:rPr>
-          <w:lang w:val="en-BE"/>
-        </w:rPr>
-        <w:t xml:space="preserve">similar </w:t>
-      </w:r>
-      <w:r>
-        <w:rPr>
-          <w:lang w:val="en-BE"/>
-        </w:rPr>
-        <w:t>to</w:t>
-      </w:r>
-      <w:proofErr w:type="gramEnd"/>
-      <w:r>
-        <w:rPr>
-          <w:lang w:val="en-BE"/>
-        </w:rPr>
-        <w:t xml:space="preserve"> the analysis carried out by</w:t>
-      </w:r>
-      <w:r>
-        <w:rPr>
-          <w:lang w:val="en-BE"/>
-        </w:rPr>
-        <w:t xml:space="preserve"> </w:t>
-      </w:r>
-      <w:r>
-        <w:rPr>
-          <w:lang w:val="en-BE"/>
-        </w:rPr>
-        <w:t>FiveThirtyEight.com</w:t>
-      </w:r>
-      <w:r>
-        <w:rPr>
-          <w:lang w:val="en-BE"/>
-        </w:rPr>
-        <w:t xml:space="preserve">. </w:t>
+        <w:t xml:space="preserve">the concept is surprisingly similar </w:t>
+      </w:r>
+      <w:r>
+        <w:rPr>
+          <w:lang w:val="en-BE"/>
+        </w:rPr>
+        <w:t>to the analysis carried out by</w:t>
+      </w:r>
+      <w:r>
+        <w:rPr>
+          <w:lang w:val="en-BE"/>
+        </w:rPr>
+        <w:t xml:space="preserve"> FiveThirtyEight.com. </w:t>
       </w:r>
       <w:r>
         <w:rPr>
@@ -1991,7 +1957,6 @@
         <w:t xml:space="preserve">l variables were also plotted as a </w:t>
       </w:r>
       <w:proofErr w:type="spellStart"/>
-      <w:proofErr w:type="gramStart"/>
       <w:r>
         <w:rPr>
           <w:lang w:val="en-BE"/>
@@ -1999,7 +1964,6 @@
         <w:t>barplot</w:t>
       </w:r>
       <w:proofErr w:type="spellEnd"/>
-      <w:proofErr w:type="gramEnd"/>
       <w:r>
         <w:rPr>
           <w:lang w:val="en-BE"/>
@@ -2398,19 +2362,11 @@
         </w:rPr>
         <w:t>c</w:t>
       </w:r>
-      <w:proofErr w:type="spellStart"/>
-      <w:r>
-        <w:rPr>
-          <w:lang w:val="en-BE"/>
-        </w:rPr>
-        <w:t>ontribute</w:t>
-      </w:r>
-      <w:proofErr w:type="spellEnd"/>
-      <w:r>
-        <w:rPr>
-          <w:lang w:val="en-BE"/>
-        </w:rPr>
-        <w:t>)</w:t>
+      <w:r>
+        <w:rPr>
+          <w:lang w:val="en-BE"/>
+        </w:rPr>
+        <w:t>ontribute)</w:t>
       </w:r>
       <w:r>
         <w:rPr>
@@ -2891,31 +2847,7 @@
         <w:rPr>
           <w:lang w:val="en-BE"/>
         </w:rPr>
-        <w:t xml:space="preserve"> </w:t>
-      </w:r>
-      <w:r>
-        <w:rPr>
-          <w:lang w:val="en-BE"/>
-        </w:rPr>
-        <w:t>0.</w:t>
-      </w:r>
-      <w:r>
-        <w:rPr>
-          <w:lang w:val="en-BE"/>
-        </w:rPr>
-        <w:t>00</w:t>
-      </w:r>
-      <w:r>
-        <w:rPr>
-          <w:lang w:val="en-BE"/>
-        </w:rPr>
-        <w:t>0000000143</w:t>
-      </w:r>
-      <w:r>
-        <w:rPr>
-          <w:lang w:val="en-BE"/>
-        </w:rPr>
-        <w:t xml:space="preserve">). Chocolate candy tastes on average </w:t>
+        <w:t xml:space="preserve"> 0.000000000143). Chocolate candy tastes on average </w:t>
       </w:r>
       <w:r>
         <w:rPr>
@@ -2970,19 +2902,7 @@
         <w:rPr>
           <w:lang w:val="en-BE"/>
         </w:rPr>
-        <w:t xml:space="preserve"> (p = </w:t>
-      </w:r>
-      <w:r>
-        <w:rPr>
-          <w:lang w:val="en-BE"/>
-        </w:rPr>
-        <w:t>0.0144362732</w:t>
-      </w:r>
-      <w:r>
-        <w:rPr>
-          <w:lang w:val="en-BE"/>
-        </w:rPr>
-        <w:t xml:space="preserve">) and candy that is fruity scores </w:t>
+        <w:t xml:space="preserve"> (p = 0.0144362732) and candy that is fruity scores </w:t>
       </w:r>
       <w:r>
         <w:rPr>
@@ -3032,20 +2952,12 @@
         </w:rPr>
         <w:t xml:space="preserve">the effect of chocolate on </w:t>
       </w:r>
-      <w:proofErr w:type="gramStart"/>
-      <w:r>
-        <w:rPr>
-          <w:lang w:val="en-BE"/>
-        </w:rPr>
-        <w:t xml:space="preserve">0, </w:t>
-      </w:r>
-      <w:r>
-        <w:rPr>
-          <w:lang w:val="en-BE"/>
-        </w:rPr>
-        <w:t>and</w:t>
-      </w:r>
-      <w:proofErr w:type="gramEnd"/>
+      <w:r>
+        <w:rPr>
+          <w:lang w:val="en-BE"/>
+        </w:rPr>
+        <w:t>0 and</w:t>
+      </w:r>
       <w:r>
         <w:rPr>
           <w:lang w:val="en-BE"/>
@@ -3062,19 +2974,7 @@
         <w:rPr>
           <w:lang w:val="en-BE"/>
         </w:rPr>
-        <w:t>p = 0.0</w:t>
-      </w:r>
-      <w:r>
-        <w:rPr>
-          <w:lang w:val="en-BE"/>
-        </w:rPr>
-        <w:t>20356076647</w:t>
-      </w:r>
-      <w:r>
-        <w:rPr>
-          <w:lang w:val="en-BE"/>
-        </w:rPr>
-        <w:t>). This means that people do prefer chocolate candy, but when it</w:t>
+        <w:t>p = 0.020356076647). This means that people do prefer chocolate candy, but when it</w:t>
       </w:r>
       <w:r>
         <w:rPr>
@@ -3145,31 +3045,7 @@
         <w:rPr>
           <w:lang w:val="en-BE"/>
         </w:rPr>
-        <w:t xml:space="preserve"> (p = </w:t>
-      </w:r>
-      <w:r>
-        <w:rPr>
-          <w:lang w:val="en-BE"/>
-        </w:rPr>
-        <w:t>0.0</w:t>
-      </w:r>
-      <w:r>
-        <w:rPr>
-          <w:lang w:val="en-BE"/>
-        </w:rPr>
-        <w:t>00</w:t>
-      </w:r>
-      <w:r>
-        <w:rPr>
-          <w:lang w:val="en-BE"/>
-        </w:rPr>
-        <w:t>159221981</w:t>
-      </w:r>
-      <w:r>
-        <w:rPr>
-          <w:lang w:val="en-BE"/>
-        </w:rPr>
-        <w:t>)</w:t>
+        <w:t xml:space="preserve"> (p = 0.000159221981)</w:t>
       </w:r>
       <w:r>
         <w:rPr>
@@ -3239,13 +3115,7 @@
         <w:rPr>
           <w:lang w:val="en-BE"/>
         </w:rPr>
-        <w:t xml:space="preserve">a significant difference between candy that has </w:t>
-      </w:r>
-      <w:r>
-        <w:rPr>
-          <w:lang w:val="en-BE"/>
-        </w:rPr>
-        <w:t>crisped rice/wafer/cookie</w:t>
+        <w:t>a significant difference between candy that has crisped rice/wafer/cookie</w:t>
       </w:r>
       <w:r>
         <w:rPr>
@@ -3271,21 +3141,7 @@
         <w:rPr>
           <w:lang w:val="en-BE"/>
         </w:rPr>
-        <w:t xml:space="preserve"> with chocolate, we see that </w:t>
-      </w:r>
-      <w:proofErr w:type="gramStart"/>
-      <w:r>
-        <w:rPr>
-          <w:lang w:val="en-BE"/>
-        </w:rPr>
-        <w:t>all of</w:t>
-      </w:r>
-      <w:proofErr w:type="gramEnd"/>
-      <w:r>
-        <w:rPr>
-          <w:lang w:val="en-BE"/>
-        </w:rPr>
-        <w:t xml:space="preserve"> the candies that contain </w:t>
+        <w:t xml:space="preserve"> with chocolate, we see that all of the candies that contain </w:t>
       </w:r>
       <w:proofErr w:type="spellStart"/>
       <w:r>
@@ -3327,19 +3183,7 @@
         <w:rPr>
           <w:lang w:val="en-BE"/>
         </w:rPr>
-        <w:t xml:space="preserve">Initially there seems to be a significant difference between candy that </w:t>
-      </w:r>
-      <w:r>
-        <w:rPr>
-          <w:lang w:val="en-BE"/>
-        </w:rPr>
-        <w:t>is hard</w:t>
-      </w:r>
-      <w:r>
-        <w:rPr>
-          <w:lang w:val="en-BE"/>
-        </w:rPr>
-        <w:t xml:space="preserve">. However, after making the </w:t>
+        <w:t xml:space="preserve">Initially there seems to be a significant difference between candy that is hard. However, after making the </w:t>
       </w:r>
       <w:proofErr w:type="spellStart"/>
       <w:r>
@@ -3353,33 +3197,13 @@
         <w:rPr>
           <w:lang w:val="en-BE"/>
         </w:rPr>
-        <w:t xml:space="preserve"> with </w:t>
-      </w:r>
-      <w:r>
-        <w:rPr>
-          <w:lang w:val="en-BE"/>
-        </w:rPr>
-        <w:t>fruity</w:t>
-      </w:r>
-      <w:r>
-        <w:rPr>
-          <w:lang w:val="en-BE"/>
-        </w:rPr>
-        <w:t xml:space="preserve">, we see that </w:t>
-      </w:r>
-      <w:proofErr w:type="gramStart"/>
-      <w:r>
-        <w:rPr>
-          <w:lang w:val="en-BE"/>
-        </w:rPr>
-        <w:t>the vast majority of</w:t>
-      </w:r>
-      <w:proofErr w:type="gramEnd"/>
-      <w:r>
-        <w:rPr>
-          <w:lang w:val="en-BE"/>
-        </w:rPr>
-        <w:t xml:space="preserve"> the hard </w:t>
+        <w:t xml:space="preserve"> with fruity, we see that </w:t>
+      </w:r>
+      <w:r>
+        <w:rPr>
+          <w:lang w:val="en-BE"/>
+        </w:rPr>
+        <w:t xml:space="preserve">the vast majority of the hard </w:t>
       </w:r>
       <w:r>
         <w:rPr>
@@ -3450,19 +3274,7 @@
         <w:rPr>
           <w:lang w:val="en-BE"/>
         </w:rPr>
-        <w:t xml:space="preserve">Initially there seems to be a significant difference between candy that </w:t>
-      </w:r>
-      <w:r>
-        <w:rPr>
-          <w:lang w:val="en-BE"/>
-        </w:rPr>
-        <w:t xml:space="preserve">comes in a bar and candy that does not. </w:t>
-      </w:r>
-      <w:r>
-        <w:rPr>
-          <w:lang w:val="en-BE"/>
-        </w:rPr>
-        <w:t xml:space="preserve">However, after making the </w:t>
+        <w:t xml:space="preserve">Initially there seems to be a significant difference between candy that comes in a bar and candy that does not. However, after making the </w:t>
       </w:r>
       <w:proofErr w:type="spellStart"/>
       <w:r>
@@ -3478,19 +3290,11 @@
         </w:rPr>
         <w:t xml:space="preserve"> with chocolate, we see that </w:t>
       </w:r>
-      <w:proofErr w:type="gramStart"/>
-      <w:r>
-        <w:rPr>
-          <w:lang w:val="en-BE"/>
-        </w:rPr>
-        <w:t>the vast majority of</w:t>
-      </w:r>
-      <w:proofErr w:type="gramEnd"/>
-      <w:r>
-        <w:rPr>
-          <w:lang w:val="en-BE"/>
-        </w:rPr>
-        <w:t xml:space="preserve"> </w:t>
+      <w:r>
+        <w:rPr>
+          <w:lang w:val="en-BE"/>
+        </w:rPr>
+        <w:t xml:space="preserve">the vast majority of </w:t>
       </w:r>
       <w:r>
         <w:rPr>
@@ -3558,19 +3362,7 @@
         <w:rPr>
           <w:lang w:val="en-BE"/>
         </w:rPr>
-        <w:t>non-pluribus counterpart (p = 0.0</w:t>
-      </w:r>
-      <w:r>
-        <w:rPr>
-          <w:lang w:val="en-BE"/>
-        </w:rPr>
-        <w:t>12663239057</w:t>
-      </w:r>
-      <w:r>
-        <w:rPr>
-          <w:lang w:val="en-BE"/>
-        </w:rPr>
-        <w:t>).</w:t>
+        <w:t>non-pluribus counterpart (p = 0.012663239057).</w:t>
       </w:r>
     </w:p>
     <w:p>
@@ -3873,21 +3665,7 @@
         <w:rPr>
           <w:lang w:val="en-BE"/>
         </w:rPr>
-        <w:t xml:space="preserve">fruity comes in on the third place. We </w:t>
-      </w:r>
-      <w:proofErr w:type="gramStart"/>
-      <w:r>
-        <w:rPr>
-          <w:lang w:val="en-BE"/>
-        </w:rPr>
-        <w:t>have to</w:t>
-      </w:r>
-      <w:proofErr w:type="gramEnd"/>
-      <w:r>
-        <w:rPr>
-          <w:lang w:val="en-BE"/>
-        </w:rPr>
-        <w:t xml:space="preserve"> be aware that there is a large negative correlation between chocolate and fruity, </w:t>
+        <w:t xml:space="preserve">fruity comes in on the third place. We have to be aware that there is a large negative correlation between chocolate and fruity, </w:t>
       </w:r>
       <w:r>
         <w:rPr>
@@ -4117,13 +3895,7 @@
         <w:rPr>
           <w:lang w:val="en-BE"/>
         </w:rPr>
-        <w:t xml:space="preserve"> </w:t>
-      </w:r>
-      <w:r>
-        <w:rPr>
-          <w:lang w:val="en-BE"/>
-        </w:rPr>
-        <w:t>0.09374217</w:t>
+        <w:t xml:space="preserve"> 0.09374217</w:t>
       </w:r>
       <w:r>
         <w:rPr>
@@ -4527,21 +4299,7 @@
         <w:rPr>
           <w:lang w:val="en-BE"/>
         </w:rPr>
-        <w:t xml:space="preserve">variables will be fixed on 0 for the simple reason that all or nearly </w:t>
-      </w:r>
-      <w:proofErr w:type="gramStart"/>
-      <w:r>
-        <w:rPr>
-          <w:lang w:val="en-BE"/>
-        </w:rPr>
-        <w:t>all of</w:t>
-      </w:r>
-      <w:proofErr w:type="gramEnd"/>
-      <w:r>
-        <w:rPr>
-          <w:lang w:val="en-BE"/>
-        </w:rPr>
-        <w:t xml:space="preserve"> our candies in </w:t>
+        <w:t xml:space="preserve">variables will be fixed on 0 for the simple reason that all or nearly all of our candies in </w:t>
       </w:r>
       <w:r>
         <w:rPr>
@@ -4659,6 +4417,7 @@
         <w:rPr>
           <w:b/>
           <w:bCs/>
+          <w:highlight w:val="yellow"/>
           <w:lang w:val="en-BE"/>
         </w:rPr>
         <w:t xml:space="preserve">Bar &amp; </w:t>
@@ -4668,6 +4427,7 @@
         <w:rPr>
           <w:b/>
           <w:bCs/>
+          <w:highlight w:val="yellow"/>
           <w:lang w:val="en-BE"/>
         </w:rPr>
         <w:t>pricepercent</w:t>
@@ -4729,21 +4489,7 @@
         <w:rPr>
           <w:lang w:val="en-BE"/>
         </w:rPr>
-        <w:t xml:space="preserve"> in our subsample. We already noticed this price sensitivity in our decision </w:t>
-      </w:r>
-      <w:proofErr w:type="gramStart"/>
-      <w:r>
-        <w:rPr>
-          <w:lang w:val="en-BE"/>
-        </w:rPr>
-        <w:t>tree</w:t>
-      </w:r>
-      <w:proofErr w:type="gramEnd"/>
-      <w:r>
-        <w:rPr>
-          <w:lang w:val="en-BE"/>
-        </w:rPr>
-        <w:t xml:space="preserve"> and it seems like the </w:t>
+        <w:t xml:space="preserve"> in our subsample. We already noticed this price sensitivity in our decision tree and it seems like the </w:t>
       </w:r>
       <w:proofErr w:type="spellStart"/>
       <w:r>
@@ -5346,13 +5092,7 @@
         <w:rPr>
           <w:lang w:val="en-BE"/>
         </w:rPr>
-        <w:t xml:space="preserve">We can expect an average winning percentage of </w:t>
-      </w:r>
-      <w:r>
-        <w:rPr>
-          <w:lang w:val="en-BE"/>
-        </w:rPr>
-        <w:t>75.6%.</w:t>
+        <w:t>We can expect an average winning percentage of 75.6%.</w:t>
       </w:r>
     </w:p>
     <w:p>
@@ -5678,6 +5418,7 @@
       </w:pPr>
       <w:r>
         <w:rPr>
+          <w:noProof/>
           <w:lang w:val="en-BE"/>
         </w:rPr>
         <w:drawing>
@@ -5811,6 +5552,7 @@
       </w:pPr>
       <w:r>
         <w:rPr>
+          <w:noProof/>
           <w:lang w:val="en-BE"/>
         </w:rPr>
         <w:drawing>

</xml_diff>